<commit_message>
Day:2- live server, small app in react that shows static page
</commit_message>
<xml_diff>
--- a/learning_react_js.docx
+++ b/learning_react_js.docx
@@ -4,18 +4,16 @@
   <w:body>
     <w:p>
       <w:r>
-        <w:t>05/19/2018   02:00 pm</w:t>
+        <w:t xml:space="preserve">05/19/2018   </w:t>
+      </w:r>
+      <w:r>
+        <w:t>02:00 pm</w:t>
       </w:r>
     </w:p>
     <w:p>
       <w:r>
-        <w:t xml:space="preserve">Starting with downloading editor and tools that will help in learning </w:t>
-      </w:r>
-      <w:proofErr w:type="spellStart"/>
-      <w:r>
-        <w:t>Reactjs</w:t>
-      </w:r>
-      <w:proofErr w:type="spellEnd"/>
+        <w:t>Starting with downloading editor and tools that will help in learning Reactjs</w:t>
+      </w:r>
     </w:p>
     <w:p>
       <w:pPr>
@@ -43,13 +41,8 @@
         </w:r>
       </w:hyperlink>
       <w:r>
-        <w:t xml:space="preserve">), a source code editor developed by </w:t>
-      </w:r>
-      <w:proofErr w:type="spellStart"/>
-      <w:r>
-        <w:t>microsoft</w:t>
-      </w:r>
-      <w:proofErr w:type="spellEnd"/>
+        <w:t>), a source code editor developed by microsoft</w:t>
+      </w:r>
     </w:p>
     <w:p>
       <w:pPr>
@@ -60,10 +53,7 @@
         </w:numPr>
       </w:pPr>
       <w:r>
-        <w:t>Downloaded and installed</w:t>
-      </w:r>
-      <w:r>
-        <w:t xml:space="preserve"> </w:t>
+        <w:t xml:space="preserve">Downloaded and installed </w:t>
       </w:r>
       <w:r>
         <w:t>Node.js(</w:t>
@@ -92,14 +82,95 @@
         </w:numPr>
       </w:pPr>
       <w:r>
-        <w:t>Downloaded and installed</w:t>
-      </w:r>
-      <w:r>
-        <w:t xml:space="preserve"> Yarn</w:t>
+        <w:t>Downloaded and installed Yarn</w:t>
+      </w:r>
+    </w:p>
+    <w:p>
+      <w:r>
+        <w:t>05/19/2018   02:30pm</w:t>
+      </w:r>
+    </w:p>
+    <w:p/>
+    <w:p>
+      <w:r>
+        <w:t>05/20/2018</w:t>
+      </w:r>
+    </w:p>
+    <w:p>
+      <w:pPr>
+        <w:pStyle w:val="ListParagraph"/>
+        <w:numPr>
+          <w:ilvl w:val="0"/>
+          <w:numId w:val="2"/>
+        </w:numPr>
+      </w:pPr>
+      <w:r>
+        <w:t>Check if the nodejs, yarn and react are installed properly by typing the version command in command prompt</w:t>
+      </w:r>
+    </w:p>
+    <w:p>
+      <w:pPr>
+        <w:pStyle w:val="ListParagraph"/>
+        <w:numPr>
+          <w:ilvl w:val="0"/>
+          <w:numId w:val="2"/>
+        </w:numPr>
+      </w:pPr>
+      <w:r>
+        <w:t>Created a project folder to run my first application.</w:t>
+      </w:r>
+    </w:p>
+    <w:p>
+      <w:pPr>
+        <w:pStyle w:val="ListParagraph"/>
+        <w:numPr>
+          <w:ilvl w:val="0"/>
+          <w:numId w:val="2"/>
+        </w:numPr>
+      </w:pPr>
+      <w:r>
+        <w:t>Created a index  file under public folder of the project</w:t>
+      </w:r>
+    </w:p>
+    <w:p>
+      <w:pPr>
+        <w:pStyle w:val="ListParagraph"/>
+        <w:numPr>
+          <w:ilvl w:val="0"/>
+          <w:numId w:val="2"/>
+        </w:numPr>
+      </w:pPr>
+      <w:r>
+        <w:t xml:space="preserve">Download </w:t>
+      </w:r>
+      <w:r>
+        <w:rPr>
+          <w:b/>
+        </w:rPr>
+        <w:t>live-server</w:t>
+      </w:r>
+      <w:r>
+        <w:t xml:space="preserve"> by command(yarn global add live-server) </w:t>
+      </w:r>
+    </w:p>
+    <w:p>
+      <w:pPr>
+        <w:pStyle w:val="ListParagraph"/>
+        <w:numPr>
+          <w:ilvl w:val="0"/>
+          <w:numId w:val="2"/>
+        </w:numPr>
+      </w:pPr>
+      <w:r>
+        <w:t>Live server- changes made in the html/script are reflected immediately on the browser(does auto-reloading</w:t>
       </w:r>
       <w:bookmarkStart w:id="0" w:name="_GoBack"/>
       <w:bookmarkEnd w:id="0"/>
+      <w:r>
+        <w:t>)</w:t>
+      </w:r>
     </w:p>
+    <w:p/>
     <w:sectPr>
       <w:pgSz w:w="12240" w:h="15840"/>
       <w:pgMar w:top="1440" w:right="1440" w:bottom="1440" w:left="1440" w:header="720" w:footer="720" w:gutter="0"/>
@@ -224,8 +295,100 @@
       </w:rPr>
     </w:lvl>
   </w:abstractNum>
+  <w:abstractNum w:abstractNumId="1" w15:restartNumberingAfterBreak="0">
+    <w:nsid w:val="56BD51A8"/>
+    <w:multiLevelType w:val="hybridMultilevel"/>
+    <w:tmpl w:val="59C4055E"/>
+    <w:lvl w:ilvl="0" w:tplc="0409000F">
+      <w:start w:val="1"/>
+      <w:numFmt w:val="decimal"/>
+      <w:lvlText w:val="%1."/>
+      <w:lvlJc w:val="left"/>
+      <w:pPr>
+        <w:ind w:left="720" w:hanging="360"/>
+      </w:pPr>
+      <w:rPr>
+        <w:rFonts w:hint="default"/>
+      </w:rPr>
+    </w:lvl>
+    <w:lvl w:ilvl="1" w:tplc="04090019" w:tentative="1">
+      <w:start w:val="1"/>
+      <w:numFmt w:val="lowerLetter"/>
+      <w:lvlText w:val="%2."/>
+      <w:lvlJc w:val="left"/>
+      <w:pPr>
+        <w:ind w:left="1440" w:hanging="360"/>
+      </w:pPr>
+    </w:lvl>
+    <w:lvl w:ilvl="2" w:tplc="0409001B" w:tentative="1">
+      <w:start w:val="1"/>
+      <w:numFmt w:val="lowerRoman"/>
+      <w:lvlText w:val="%3."/>
+      <w:lvlJc w:val="right"/>
+      <w:pPr>
+        <w:ind w:left="2160" w:hanging="180"/>
+      </w:pPr>
+    </w:lvl>
+    <w:lvl w:ilvl="3" w:tplc="0409000F" w:tentative="1">
+      <w:start w:val="1"/>
+      <w:numFmt w:val="decimal"/>
+      <w:lvlText w:val="%4."/>
+      <w:lvlJc w:val="left"/>
+      <w:pPr>
+        <w:ind w:left="2880" w:hanging="360"/>
+      </w:pPr>
+    </w:lvl>
+    <w:lvl w:ilvl="4" w:tplc="04090019" w:tentative="1">
+      <w:start w:val="1"/>
+      <w:numFmt w:val="lowerLetter"/>
+      <w:lvlText w:val="%5."/>
+      <w:lvlJc w:val="left"/>
+      <w:pPr>
+        <w:ind w:left="3600" w:hanging="360"/>
+      </w:pPr>
+    </w:lvl>
+    <w:lvl w:ilvl="5" w:tplc="0409001B" w:tentative="1">
+      <w:start w:val="1"/>
+      <w:numFmt w:val="lowerRoman"/>
+      <w:lvlText w:val="%6."/>
+      <w:lvlJc w:val="right"/>
+      <w:pPr>
+        <w:ind w:left="4320" w:hanging="180"/>
+      </w:pPr>
+    </w:lvl>
+    <w:lvl w:ilvl="6" w:tplc="0409000F" w:tentative="1">
+      <w:start w:val="1"/>
+      <w:numFmt w:val="decimal"/>
+      <w:lvlText w:val="%7."/>
+      <w:lvlJc w:val="left"/>
+      <w:pPr>
+        <w:ind w:left="5040" w:hanging="360"/>
+      </w:pPr>
+    </w:lvl>
+    <w:lvl w:ilvl="7" w:tplc="04090019" w:tentative="1">
+      <w:start w:val="1"/>
+      <w:numFmt w:val="lowerLetter"/>
+      <w:lvlText w:val="%8."/>
+      <w:lvlJc w:val="left"/>
+      <w:pPr>
+        <w:ind w:left="5760" w:hanging="360"/>
+      </w:pPr>
+    </w:lvl>
+    <w:lvl w:ilvl="8" w:tplc="0409001B" w:tentative="1">
+      <w:start w:val="1"/>
+      <w:numFmt w:val="lowerRoman"/>
+      <w:lvlText w:val="%9."/>
+      <w:lvlJc w:val="right"/>
+      <w:pPr>
+        <w:ind w:left="6480" w:hanging="180"/>
+      </w:pPr>
+    </w:lvl>
+  </w:abstractNum>
   <w:num w:numId="1">
     <w:abstractNumId w:val="0"/>
+  </w:num>
+  <w:num w:numId="2">
+    <w:abstractNumId w:val="1"/>
   </w:num>
 </w:numbering>
 </file>

</xml_diff>